<commit_message>
V17 - no RTC
RTC removed
Driver e230 not dynamically allocated
Format of storage with date century
</commit_message>
<xml_diff>
--- a/doc/e230_CDC.docx
+++ b/doc/e230_CDC.docx
@@ -5161,22 +5161,22 @@
         <w:tblLook w:val="04A0" w:firstRow="1" w:lastRow="0" w:firstColumn="1" w:lastColumn="0" w:noHBand="0" w:noVBand="1"/>
       </w:tblPr>
       <w:tblGrid>
-        <w:gridCol w:w="338"/>
-        <w:gridCol w:w="338"/>
-        <w:gridCol w:w="338"/>
-        <w:gridCol w:w="338"/>
-        <w:gridCol w:w="339"/>
-        <w:gridCol w:w="339"/>
-        <w:gridCol w:w="339"/>
         <w:gridCol w:w="343"/>
-        <w:gridCol w:w="339"/>
-        <w:gridCol w:w="339"/>
-        <w:gridCol w:w="339"/>
-        <w:gridCol w:w="339"/>
-        <w:gridCol w:w="339"/>
+        <w:gridCol w:w="337"/>
         <w:gridCol w:w="343"/>
         <w:gridCol w:w="343"/>
-        <w:gridCol w:w="339"/>
+        <w:gridCol w:w="337"/>
+        <w:gridCol w:w="337"/>
+        <w:gridCol w:w="343"/>
+        <w:gridCol w:w="343"/>
+        <w:gridCol w:w="337"/>
+        <w:gridCol w:w="337"/>
+        <w:gridCol w:w="337"/>
+        <w:gridCol w:w="337"/>
+        <w:gridCol w:w="337"/>
+        <w:gridCol w:w="343"/>
+        <w:gridCol w:w="343"/>
+        <w:gridCol w:w="337"/>
         <w:gridCol w:w="343"/>
         <w:gridCol w:w="343"/>
         <w:gridCol w:w="343"/>
@@ -6096,11 +6096,8 @@
                 <w:rFonts w:ascii="Courier New" w:hAnsi="Courier New" w:cs="Courier New"/>
                 <w:b/>
                 <w:bCs/>
-                <w:sz w:val="20"/>
-                <w:szCs w:val="20"/>
-                <w:lang w:val="fr-CH"/>
-              </w:rPr>
-              <w:t>C</w:t>
+              </w:rPr>
+              <w:t>P</w:t>
             </w:r>
           </w:p>
         </w:tc>
@@ -6117,15 +6114,52 @@
                 <w:bCs/>
               </w:rPr>
             </w:pPr>
-            <w:proofErr w:type="gramStart"/>
-            <w:r>
-              <w:rPr>
-                <w:rFonts w:ascii="Courier New" w:hAnsi="Courier New" w:cs="Courier New"/>
-                <w:b/>
-                <w:bCs/>
-                <w:sz w:val="20"/>
-                <w:szCs w:val="20"/>
-                <w:lang w:val="fr-CH"/>
+          </w:p>
+        </w:tc>
+        <w:tc>
+          <w:tcPr>
+            <w:tcW w:w="341" w:type="dxa"/>
+          </w:tcPr>
+          <w:p>
+            <w:pPr>
+              <w:keepLines/>
+              <w:rPr>
+                <w:rFonts w:ascii="Courier New" w:hAnsi="Courier New" w:cs="Courier New"/>
+                <w:b/>
+                <w:bCs/>
+              </w:rPr>
+            </w:pPr>
+            <w:proofErr w:type="gramStart"/>
+            <w:r>
+              <w:rPr>
+                <w:rFonts w:ascii="Courier New" w:hAnsi="Courier New" w:cs="Courier New"/>
+                <w:b/>
+                <w:bCs/>
+              </w:rPr>
+              <w:t>c</w:t>
+            </w:r>
+            <w:proofErr w:type="gramEnd"/>
+          </w:p>
+        </w:tc>
+        <w:tc>
+          <w:tcPr>
+            <w:tcW w:w="341" w:type="dxa"/>
+          </w:tcPr>
+          <w:p>
+            <w:pPr>
+              <w:keepLines/>
+              <w:rPr>
+                <w:rFonts w:ascii="Courier New" w:hAnsi="Courier New" w:cs="Courier New"/>
+                <w:b/>
+                <w:bCs/>
+              </w:rPr>
+            </w:pPr>
+            <w:proofErr w:type="gramStart"/>
+            <w:r>
+              <w:rPr>
+                <w:rFonts w:ascii="Courier New" w:hAnsi="Courier New" w:cs="Courier New"/>
+                <w:b/>
+                <w:bCs/>
               </w:rPr>
               <w:t>o</w:t>
             </w:r>
@@ -6134,7 +6168,7 @@
         </w:tc>
         <w:tc>
           <w:tcPr>
-            <w:tcW w:w="341" w:type="dxa"/>
+            <w:tcW w:w="340" w:type="dxa"/>
           </w:tcPr>
           <w:p>
             <w:pPr>
@@ -6162,7 +6196,7 @@
         </w:tc>
         <w:tc>
           <w:tcPr>
-            <w:tcW w:w="341" w:type="dxa"/>
+            <w:tcW w:w="340" w:type="dxa"/>
           </w:tcPr>
           <w:p>
             <w:pPr>
@@ -6173,19 +6207,6 @@
                 <w:bCs/>
               </w:rPr>
             </w:pPr>
-            <w:proofErr w:type="gramStart"/>
-            <w:r>
-              <w:rPr>
-                <w:rFonts w:ascii="Courier New" w:hAnsi="Courier New" w:cs="Courier New"/>
-                <w:b/>
-                <w:bCs/>
-                <w:sz w:val="20"/>
-                <w:szCs w:val="20"/>
-                <w:lang w:val="fr-CH"/>
-              </w:rPr>
-              <w:t>s</w:t>
-            </w:r>
-            <w:proofErr w:type="gramEnd"/>
           </w:p>
         </w:tc>
         <w:tc>
@@ -6207,54 +6228,10 @@
                 <w:rFonts w:ascii="Courier New" w:hAnsi="Courier New" w:cs="Courier New"/>
                 <w:b/>
                 <w:bCs/>
-                <w:sz w:val="20"/>
-                <w:szCs w:val="20"/>
-                <w:lang w:val="fr-CH"/>
-              </w:rPr>
-              <w:t>o</w:t>
-            </w:r>
-            <w:proofErr w:type="gramEnd"/>
-          </w:p>
-        </w:tc>
-        <w:tc>
-          <w:tcPr>
-            <w:tcW w:w="340" w:type="dxa"/>
-          </w:tcPr>
-          <w:p>
-            <w:pPr>
-              <w:keepLines/>
-              <w:rPr>
-                <w:rFonts w:ascii="Courier New" w:hAnsi="Courier New" w:cs="Courier New"/>
-                <w:b/>
-                <w:bCs/>
-              </w:rPr>
-            </w:pPr>
-          </w:p>
-        </w:tc>
-        <w:tc>
-          <w:tcPr>
-            <w:tcW w:w="340" w:type="dxa"/>
-          </w:tcPr>
-          <w:p>
-            <w:pPr>
-              <w:keepLines/>
-              <w:rPr>
-                <w:rFonts w:ascii="Courier New" w:hAnsi="Courier New" w:cs="Courier New"/>
-                <w:b/>
-                <w:bCs/>
-              </w:rPr>
-            </w:pPr>
-            <w:r>
-              <w:rPr>
-                <w:rFonts w:ascii="Courier New" w:hAnsi="Courier New" w:cs="Courier New"/>
-                <w:b/>
-                <w:bCs/>
-                <w:sz w:val="20"/>
-                <w:szCs w:val="20"/>
-                <w:lang w:val="fr-CH"/>
-              </w:rPr>
-              <w:t>P</w:t>
-            </w:r>
+              </w:rPr>
+              <w:t>p</w:t>
+            </w:r>
+            <w:proofErr w:type="gramEnd"/>
           </w:p>
         </w:tc>
         <w:tc>
@@ -9953,14 +9930,16 @@
                 <w:bCs/>
               </w:rPr>
             </w:pPr>
-            <w:r>
-              <w:rPr>
-                <w:rFonts w:ascii="Courier New" w:hAnsi="Courier New" w:cs="Courier New"/>
-                <w:b/>
-                <w:bCs/>
-              </w:rPr>
-              <w:t>N</w:t>
-            </w:r>
+            <w:proofErr w:type="gramStart"/>
+            <w:r>
+              <w:rPr>
+                <w:rFonts w:ascii="Courier New" w:hAnsi="Courier New" w:cs="Courier New"/>
+                <w:b/>
+                <w:bCs/>
+              </w:rPr>
+              <w:t>n</w:t>
+            </w:r>
+            <w:proofErr w:type="gramEnd"/>
           </w:p>
         </w:tc>
         <w:tc>
@@ -13268,6 +13247,12 @@
         </w:rPr>
         <w:t>Ln3 : log</w:t>
       </w:r>
+      <w:r>
+        <w:rPr>
+          <w:highlight w:val="yellow"/>
+        </w:rPr>
+        <w:t xml:space="preserve"> msg</w:t>
+      </w:r>
     </w:p>
     <w:p>
       <w:pPr>
@@ -15536,8 +15521,356 @@
     </w:p>
     <w:p/>
     <w:p/>
+    <w:p>
+      <w:r>
+        <w:br w:type="page"/>
+      </w:r>
+    </w:p>
+    <w:p>
+      <w:pPr>
+        <w:pStyle w:val="Titre1"/>
+      </w:pPr>
+      <w:r>
+        <w:lastRenderedPageBreak/>
+        <w:t>Pages WEB</w:t>
+      </w:r>
+    </w:p>
     <w:p/>
+    <w:p>
+      <w:pPr>
+        <w:pStyle w:val="Titre2"/>
+      </w:pPr>
+      <w:r>
+        <w:t>Page du jour courant</w:t>
+      </w:r>
+      <w:r>
+        <w:t>, graphique</w:t>
+      </w:r>
+    </w:p>
+    <w:p>
+      <w:r>
+        <w:t xml:space="preserve">Nom : </w:t>
+      </w:r>
+      <w:proofErr w:type="spellStart"/>
+      <w:r>
+        <w:t>chart.php</w:t>
+      </w:r>
+      <w:proofErr w:type="spellEnd"/>
+    </w:p>
+    <w:p>
+      <w:r>
+        <w:t>Menu, choix de la date</w:t>
+      </w:r>
+    </w:p>
+    <w:p>
+      <w:r>
+        <w:rPr>
+          <w:b/>
+          <w:bCs/>
+        </w:rPr>
+        <w:t xml:space="preserve">Data </w:t>
+      </w:r>
+      <w:proofErr w:type="gramStart"/>
+      <w:r>
+        <w:rPr>
+          <w:b/>
+          <w:bCs/>
+        </w:rPr>
+        <w:t>du:</w:t>
+      </w:r>
+      <w:proofErr w:type="gramEnd"/>
+      <w:r>
+        <w:t> </w:t>
+      </w:r>
+      <w:r>
+        <w:rPr>
+          <w:rStyle w:val="ddown"/>
+        </w:rPr>
+        <w:object w:dxaOrig="1440" w:dyaOrig="1440" w14:anchorId="17618AA5">
+          <v:shapetype id="_x0000_t75" coordsize="21600,21600" o:spt="75" o:preferrelative="t" path="m@4@5l@4@11@9@11@9@5xe" filled="f" stroked="f">
+            <v:stroke joinstyle="miter"/>
+            <v:formulas>
+              <v:f eqn="if lineDrawn pixelLineWidth 0"/>
+              <v:f eqn="sum @0 1 0"/>
+              <v:f eqn="sum 0 0 @1"/>
+              <v:f eqn="prod @2 1 2"/>
+              <v:f eqn="prod @3 21600 pixelWidth"/>
+              <v:f eqn="prod @3 21600 pixelHeight"/>
+              <v:f eqn="sum @0 0 1"/>
+              <v:f eqn="prod @6 1 2"/>
+              <v:f eqn="prod @7 21600 pixelWidth"/>
+              <v:f eqn="sum @8 21600 0"/>
+              <v:f eqn="prod @7 21600 pixelHeight"/>
+              <v:f eqn="sum @10 21600 0"/>
+            </v:formulas>
+            <v:path o:extrusionok="f" gradientshapeok="t" o:connecttype="rect"/>
+            <o:lock v:ext="edit" aspectratio="t"/>
+          </v:shapetype>
+          <v:shape id="_x0000_i1034" type="#_x0000_t75" style="width:51pt;height:18pt" o:ole="">
+            <v:imagedata r:id="rId7" o:title=""/>
+          </v:shape>
+          <w:control r:id="rId8" w:name="DefaultOcxName" w:shapeid="_x0000_i1034"/>
+        </w:object>
+      </w:r>
+      <w:r>
+        <w:rPr>
+          <w:rStyle w:val="ddown"/>
+        </w:rPr>
+        <w:t xml:space="preserve">  </w:t>
+      </w:r>
+      <w:r>
+        <w:rPr>
+          <w:rStyle w:val="ddown"/>
+        </w:rPr>
+        <w:object w:dxaOrig="1440" w:dyaOrig="1440" w14:anchorId="1410A560">
+          <v:shape id="_x0000_i1037" type="#_x0000_t75" style="width:51pt;height:18pt" o:ole="">
+            <v:imagedata r:id="rId9" o:title=""/>
+          </v:shape>
+          <w:control r:id="rId10" w:name="DefaultOcxName1" w:shapeid="_x0000_i1037"/>
+        </w:object>
+      </w:r>
+      <w:r>
+        <w:rPr>
+          <w:rStyle w:val="ddown"/>
+        </w:rPr>
+        <w:t xml:space="preserve">  </w:t>
+      </w:r>
+      <w:r>
+        <w:rPr>
+          <w:rStyle w:val="ddown"/>
+        </w:rPr>
+        <w:object w:dxaOrig="1440" w:dyaOrig="1440" w14:anchorId="5DA507A6">
+          <v:shape id="_x0000_i1036" type="#_x0000_t75" style="width:51pt;height:18pt" o:ole="">
+            <v:imagedata r:id="rId11" o:title=""/>
+          </v:shape>
+          <w:control r:id="rId12" w:name="DefaultOcxName2" w:shapeid="_x0000_i1036"/>
+        </w:object>
+      </w:r>
+      <w:r>
+        <w:rPr>
+          <w:rFonts w:ascii="Segoe UI" w:hAnsi="Segoe UI" w:cs="Segoe UI"/>
+          <w:color w:val="212529"/>
+          <w:shd w:val="clear" w:color="auto" w:fill="FFFFFF"/>
+        </w:rPr>
+        <w:t> {</w:t>
+      </w:r>
+      <w:r>
+        <w:t>Afficher}</w:t>
+      </w:r>
+      <w:r>
+        <w:rPr>
+          <w:rFonts w:ascii="Segoe UI" w:hAnsi="Segoe UI" w:cs="Segoe UI"/>
+          <w:color w:val="212529"/>
+          <w:shd w:val="clear" w:color="auto" w:fill="FFFFFF"/>
+        </w:rPr>
+        <w:t> {</w:t>
+      </w:r>
+      <w:hyperlink r:id="rId13" w:history="1">
+        <w:r>
+          <w:t>Aujourd'hui</w:t>
+        </w:r>
+      </w:hyperlink>
+      <w:r>
+        <w:t>}</w:t>
+      </w:r>
+      <w:r>
+        <w:t> </w:t>
+      </w:r>
+      <w:r>
+        <w:t>{</w:t>
+      </w:r>
+      <w:hyperlink r:id="rId14" w:history="1">
+        <w:r>
+          <w:t>Datas</w:t>
+        </w:r>
+      </w:hyperlink>
+      <w:r>
+        <w:t>}</w:t>
+      </w:r>
+      <w:r>
+        <w:rPr>
+          <w:rFonts w:ascii="Segoe UI" w:hAnsi="Segoe UI" w:cs="Segoe UI"/>
+          <w:color w:val="212529"/>
+          <w:shd w:val="clear" w:color="auto" w:fill="FFFFFF"/>
+        </w:rPr>
+        <w:t> </w:t>
+      </w:r>
+    </w:p>
+    <w:p>
+      <w:r>
+        <w:t xml:space="preserve">Données : 96 </w:t>
+      </w:r>
+      <w:r>
+        <w:t>valeurs</w:t>
+      </w:r>
+      <w:r>
+        <w:t xml:space="preserve"> d’énergie de 0h00 à 23h045 (0h00 du jour suivant, si présent)</w:t>
+      </w:r>
+    </w:p>
+    <w:p>
+      <w:r>
+        <w:t>Calculs :</w:t>
+      </w:r>
+    </w:p>
+    <w:p>
+      <w:r>
+        <w:t xml:space="preserve">Energie consommée : </w:t>
+      </w:r>
+      <w:proofErr w:type="spellStart"/>
+      <w:r>
+        <w:t>e_cons_val</w:t>
+      </w:r>
+      <w:proofErr w:type="spellEnd"/>
+      <w:r>
+        <w:t xml:space="preserve"> = </w:t>
+      </w:r>
+      <w:proofErr w:type="spellStart"/>
+      <w:r>
+        <w:t>e_cons</w:t>
+      </w:r>
+      <w:proofErr w:type="spellEnd"/>
+      <w:r>
+        <w:t xml:space="preserve">[i+1] – </w:t>
+      </w:r>
+      <w:proofErr w:type="spellStart"/>
+      <w:r>
+        <w:t>e_cons</w:t>
+      </w:r>
+      <w:proofErr w:type="spellEnd"/>
+      <w:r>
+        <w:t>[i]</w:t>
+      </w:r>
+    </w:p>
+    <w:p>
+      <w:r>
+        <w:t xml:space="preserve">Energie produite : </w:t>
+      </w:r>
+      <w:proofErr w:type="spellStart"/>
+      <w:r>
+        <w:t>e_prod_val</w:t>
+      </w:r>
+      <w:proofErr w:type="spellEnd"/>
+      <w:r>
+        <w:t xml:space="preserve"> = </w:t>
+      </w:r>
+      <w:proofErr w:type="spellStart"/>
+      <w:r>
+        <w:t>e_prod</w:t>
+      </w:r>
+      <w:proofErr w:type="spellEnd"/>
+      <w:r>
+        <w:t xml:space="preserve">[i+1] – </w:t>
+      </w:r>
+      <w:proofErr w:type="spellStart"/>
+      <w:r>
+        <w:t>e_prod</w:t>
+      </w:r>
+      <w:proofErr w:type="spellEnd"/>
+      <w:r>
+        <w:t>[i]</w:t>
+      </w:r>
+    </w:p>
+    <w:p>
+      <w:r>
+        <w:t xml:space="preserve">Energie nette : </w:t>
+      </w:r>
+      <w:proofErr w:type="spellStart"/>
+      <w:r>
+        <w:t>e_nette</w:t>
+      </w:r>
+      <w:proofErr w:type="spellEnd"/>
+      <w:r>
+        <w:t xml:space="preserve"> = </w:t>
+      </w:r>
+      <w:proofErr w:type="spellStart"/>
+      <w:r>
+        <w:t>e_cons_val</w:t>
+      </w:r>
+      <w:proofErr w:type="spellEnd"/>
+      <w:r>
+        <w:t xml:space="preserve"> – </w:t>
+      </w:r>
+      <w:proofErr w:type="spellStart"/>
+      <w:r>
+        <w:t>e_nette_val</w:t>
+      </w:r>
+      <w:proofErr w:type="spellEnd"/>
+      <w:r>
+        <w:tab/>
+      </w:r>
+      <w:r>
+        <w:t>[kW</w:t>
+      </w:r>
+      <w:r>
+        <w:t>h]</w:t>
+      </w:r>
+    </w:p>
+    <w:p>
+      <w:proofErr w:type="spellStart"/>
+      <w:r>
+        <w:t>P_moy</w:t>
+      </w:r>
+      <w:proofErr w:type="spellEnd"/>
+      <w:r>
+        <w:t xml:space="preserve"> = </w:t>
+      </w:r>
+      <w:proofErr w:type="spellStart"/>
+      <w:r>
+        <w:t>e_nette</w:t>
+      </w:r>
+      <w:proofErr w:type="spellEnd"/>
+      <w:r>
+        <w:t xml:space="preserve"> * 4.0</w:t>
+      </w:r>
+      <w:r>
+        <w:t xml:space="preserve"> [kW]</w:t>
+      </w:r>
+    </w:p>
     <w:p/>
+    <w:p>
+      <w:pPr>
+        <w:pStyle w:val="Titre2"/>
+      </w:pPr>
+      <w:r>
+        <w:t>Page du jour courant, données</w:t>
+      </w:r>
+    </w:p>
+    <w:p>
+      <w:r>
+        <w:t>Données brutes, avec colonnes Date, Heure, E consommée, E produite, delta</w:t>
+      </w:r>
+    </w:p>
+    <w:p/>
+    <w:p>
+      <w:pPr>
+        <w:pStyle w:val="Titre2"/>
+      </w:pPr>
+      <w:r>
+        <w:t>Page du mois en cours</w:t>
+      </w:r>
+    </w:p>
+    <w:p>
+      <w:r>
+        <w:t>Données calculées, avec colonnes Jour, E consommée, E produite, % solaire</w:t>
+      </w:r>
+    </w:p>
+    <w:p>
+      <w:r>
+        <w:t xml:space="preserve">Bilan pourcentage solaire du mois, puissance </w:t>
+      </w:r>
+      <w:r>
+        <w:t>crête</w:t>
+      </w:r>
+      <w:r>
+        <w:t xml:space="preserve"> consommée, puissance </w:t>
+      </w:r>
+      <w:r>
+        <w:t>crête</w:t>
+      </w:r>
+      <w:r>
+        <w:t xml:space="preserve"> produite</w:t>
+      </w:r>
+    </w:p>
     <w:p/>
     <w:p/>
     <w:sectPr>
@@ -18654,7 +18987,6 @@
   <w:style w:type="character" w:default="1" w:styleId="Policepardfaut">
     <w:name w:val="Default Paragraph Font"/>
     <w:uiPriority w:val="1"/>
-    <w:semiHidden/>
     <w:unhideWhenUsed/>
   </w:style>
   <w:style w:type="table" w:default="1" w:styleId="TableauNormal">
@@ -19137,7 +19469,36 @@
       <w:lang w:eastAsia="fr-CH"/>
     </w:rPr>
   </w:style>
+  <w:style w:type="character" w:customStyle="1" w:styleId="ddown">
+    <w:name w:val="ddown"/>
+    <w:basedOn w:val="Policepardfaut"/>
+    <w:rsid w:val="00CE1F29"/>
+  </w:style>
+  <w:style w:type="character" w:styleId="Lienhypertexte">
+    <w:name w:val="Hyperlink"/>
+    <w:basedOn w:val="Policepardfaut"/>
+    <w:uiPriority w:val="99"/>
+    <w:semiHidden/>
+    <w:unhideWhenUsed/>
+    <w:rsid w:val="00CE1F29"/>
+    <w:rPr>
+      <w:color w:val="0000FF"/>
+      <w:u w:val="single"/>
+    </w:rPr>
+  </w:style>
 </w:styles>
+</file>
+
+<file path=word/activeX/activeX1.xml><?xml version="1.0" encoding="utf-8"?>
+<ax:ocx xmlns:ax="http://schemas.microsoft.com/office/2006/activeX" xmlns:r="http://schemas.openxmlformats.org/officeDocument/2006/relationships" ax:classid="{5512D122-5CC6-11CF-8D67-00AA00BDCE1D}" ax:persistence="persistStream" r:id="rId1"/>
+</file>
+
+<file path=word/activeX/activeX2.xml><?xml version="1.0" encoding="utf-8"?>
+<ax:ocx xmlns:ax="http://schemas.microsoft.com/office/2006/activeX" xmlns:r="http://schemas.openxmlformats.org/officeDocument/2006/relationships" ax:classid="{5512D122-5CC6-11CF-8D67-00AA00BDCE1D}" ax:persistence="persistStream" r:id="rId1"/>
+</file>
+
+<file path=word/activeX/activeX3.xml><?xml version="1.0" encoding="utf-8"?>
+<ax:ocx xmlns:ax="http://schemas.microsoft.com/office/2006/activeX" xmlns:r="http://schemas.openxmlformats.org/officeDocument/2006/relationships" ax:classid="{5512D122-5CC6-11CF-8D67-00AA00BDCE1D}" ax:persistence="persistStream" r:id="rId1"/>
 </file>
 
 <file path=word/theme/theme1.xml><?xml version="1.0" encoding="utf-8"?>

</xml_diff>